<commit_message>
Alteração dos marcos, mas ainda falta a "Velocidade"
</commit_message>
<xml_diff>
--- a/planejamento/CM_Plano_Projeto.docx
+++ b/planejamento/CM_Plano_Projeto.docx
@@ -9,19 +9,11 @@
           <w:lang w:val="pt-BR"/>
         </w:rPr>
       </w:pPr>
-      <w:proofErr w:type="spellStart"/>
       <w:r>
         <w:rPr>
           <w:lang w:val="pt-BR"/>
         </w:rPr>
-        <w:t>Car</w:t>
-      </w:r>
-      <w:proofErr w:type="spellEnd"/>
-      <w:r>
-        <w:rPr>
-          <w:lang w:val="pt-BR"/>
-        </w:rPr>
-        <w:t xml:space="preserve"> Management Project</w:t>
+        <w:t>Car Management Project</w:t>
       </w:r>
     </w:p>
     <w:p>
@@ -49,7 +41,7 @@
     </w:p>
     <w:p>
       <w:pPr>
-        <w:pStyle w:val="Ttulo1"/>
+        <w:pStyle w:val="Heading1"/>
         <w:numPr>
           <w:ilvl w:val="0"/>
           <w:numId w:val="16"/>
@@ -89,22 +81,12 @@
           <w:color w:val="333333"/>
           <w:lang w:val="pt-BR"/>
         </w:rPr>
-        <w:t xml:space="preserve">Este é um guia com todo o planejamento para a execução do </w:t>
+        <w:t>Este é um guia com todo o planejamento para a execução do CMProject</w:t>
       </w:r>
-      <w:proofErr w:type="spellStart"/>
-      <w:r>
-        <w:rPr>
-          <w:rFonts w:ascii="Arial" w:hAnsi="Arial"/>
-          <w:color w:val="333333"/>
-          <w:lang w:val="pt-BR"/>
-        </w:rPr>
-        <w:t>CMProject</w:t>
-      </w:r>
-      <w:proofErr w:type="spellEnd"/>
     </w:p>
     <w:p>
       <w:pPr>
-        <w:pStyle w:val="Ttulo1"/>
+        <w:pStyle w:val="Heading1"/>
         <w:rPr>
           <w:lang w:val="pt-BR"/>
         </w:rPr>
@@ -413,7 +395,6 @@
                 <w:lang w:val="pt-BR"/>
               </w:rPr>
             </w:pPr>
-            <w:proofErr w:type="spellStart"/>
             <w:r>
               <w:rPr>
                 <w:rFonts w:ascii="Arial" w:hAnsi="Arial"/>
@@ -421,17 +402,7 @@
                 <w:szCs w:val="20"/>
                 <w:lang w:val="pt-BR"/>
               </w:rPr>
-              <w:t>Italo</w:t>
-            </w:r>
-            <w:proofErr w:type="spellEnd"/>
-            <w:r>
-              <w:rPr>
-                <w:rFonts w:ascii="Arial" w:hAnsi="Arial"/>
-                <w:sz w:val="20"/>
-                <w:szCs w:val="20"/>
-                <w:lang w:val="pt-BR"/>
-              </w:rPr>
-              <w:t xml:space="preserve"> Carlos</w:t>
+              <w:t>Italo Carlos</w:t>
             </w:r>
           </w:p>
         </w:tc>
@@ -545,7 +516,6 @@
                 <w:lang w:val="pt-BR"/>
               </w:rPr>
             </w:pPr>
-            <w:proofErr w:type="spellStart"/>
             <w:r>
               <w:rPr>
                 <w:rFonts w:ascii="Arial" w:hAnsi="Arial"/>
@@ -553,17 +523,7 @@
                 <w:szCs w:val="20"/>
                 <w:lang w:val="pt-BR"/>
               </w:rPr>
-              <w:t>Jarley</w:t>
-            </w:r>
-            <w:proofErr w:type="spellEnd"/>
-            <w:r>
-              <w:rPr>
-                <w:rFonts w:ascii="Arial" w:hAnsi="Arial"/>
-                <w:sz w:val="20"/>
-                <w:szCs w:val="20"/>
-                <w:lang w:val="pt-BR"/>
-              </w:rPr>
-              <w:t xml:space="preserve"> Nóbrega</w:t>
+              <w:t>Jarley Nóbrega</w:t>
             </w:r>
           </w:p>
         </w:tc>
@@ -594,7 +554,6 @@
                 <w:lang w:val="pt-BR"/>
               </w:rPr>
             </w:pPr>
-            <w:proofErr w:type="spellStart"/>
             <w:r>
               <w:rPr>
                 <w:rFonts w:ascii="Arial" w:hAnsi="Arial"/>
@@ -604,7 +563,6 @@
               </w:rPr>
               <w:t>Stakeholder</w:t>
             </w:r>
-            <w:proofErr w:type="spellEnd"/>
           </w:p>
         </w:tc>
         <w:tc>
@@ -650,7 +608,7 @@
     </w:tbl>
     <w:p>
       <w:pPr>
-        <w:pStyle w:val="Ttulo1"/>
+        <w:pStyle w:val="Heading1"/>
         <w:rPr>
           <w:lang w:val="pt-BR"/>
         </w:rPr>
@@ -677,23 +635,7 @@
           <w:lang w:val="pt-BR"/>
         </w:rPr>
         <w:tab/>
-        <w:t xml:space="preserve">O ciclo de vida do projeto será desenvolvido através do processo </w:t>
-      </w:r>
-      <w:proofErr w:type="spellStart"/>
-      <w:r>
-        <w:rPr>
-          <w:rFonts w:ascii="Arial" w:hAnsi="Arial"/>
-          <w:lang w:val="pt-BR"/>
-        </w:rPr>
-        <w:t>OpenUP</w:t>
-      </w:r>
-      <w:proofErr w:type="spellEnd"/>
-      <w:r>
-        <w:rPr>
-          <w:rFonts w:ascii="Arial" w:hAnsi="Arial"/>
-          <w:lang w:val="pt-BR"/>
-        </w:rPr>
-        <w:t xml:space="preserve">, cuja instancia do processo pode ser encontrada em </w:t>
+        <w:t xml:space="preserve">O ciclo de vida do projeto será desenvolvido através do processo OpenUP, cuja instancia do processo pode ser encontrada em </w:t>
       </w:r>
       <w:hyperlink r:id="rId7" w:history="1">
         <w:r>
@@ -896,7 +838,7 @@
     </w:p>
     <w:p>
       <w:pPr>
-        <w:pStyle w:val="Ttulo1"/>
+        <w:pStyle w:val="Heading1"/>
         <w:rPr>
           <w:lang w:val="pt-BR"/>
         </w:rPr>
@@ -1054,16 +996,7 @@
                 <w:rFonts w:ascii="Arial" w:hAnsi="Arial" w:cs="Arial"/>
                 <w:lang w:val="pt-BR"/>
               </w:rPr>
-              <w:t xml:space="preserve">(riscos e cenários de casos </w:t>
-            </w:r>
-            <w:bookmarkStart w:id="0" w:name="_GoBack"/>
-            <w:bookmarkEnd w:id="0"/>
-            <w:r>
-              <w:rPr>
-                <w:rFonts w:ascii="Arial" w:hAnsi="Arial" w:cs="Arial"/>
-                <w:lang w:val="pt-BR"/>
-              </w:rPr>
-              <w:t>de uso)</w:t>
+              <w:t>(riscos e cenários de casos de uso)</w:t>
             </w:r>
           </w:p>
         </w:tc>
@@ -1984,6 +1917,31 @@
                 <w:lang w:val="pt-BR"/>
               </w:rPr>
             </w:pPr>
+            <w:r>
+              <w:rPr>
+                <w:rFonts w:ascii="Arial" w:hAnsi="Arial"/>
+                <w:lang w:val="pt-BR"/>
+              </w:rPr>
+              <w:t>28/04/2015 a</w:t>
+            </w:r>
+          </w:p>
+          <w:p>
+            <w:pPr>
+              <w:pStyle w:val="Textbody"/>
+              <w:spacing w:before="60"/>
+              <w:ind w:left="0"/>
+              <w:rPr>
+                <w:rFonts w:ascii="Arial" w:hAnsi="Arial"/>
+                <w:lang w:val="pt-BR"/>
+              </w:rPr>
+            </w:pPr>
+            <w:r>
+              <w:rPr>
+                <w:rFonts w:ascii="Arial" w:hAnsi="Arial"/>
+                <w:lang w:val="pt-BR"/>
+              </w:rPr>
+              <w:t>11/05/2015</w:t>
+            </w:r>
           </w:p>
         </w:tc>
         <w:tc>
@@ -2158,6 +2116,31 @@
                 <w:lang w:val="pt-BR"/>
               </w:rPr>
             </w:pPr>
+            <w:r>
+              <w:rPr>
+                <w:rFonts w:ascii="Arial" w:hAnsi="Arial"/>
+                <w:lang w:val="pt-BR"/>
+              </w:rPr>
+              <w:t>12/05/2015 a</w:t>
+            </w:r>
+          </w:p>
+          <w:p>
+            <w:pPr>
+              <w:pStyle w:val="Textbody"/>
+              <w:spacing w:before="60"/>
+              <w:ind w:left="0"/>
+              <w:rPr>
+                <w:rFonts w:ascii="Arial" w:hAnsi="Arial"/>
+                <w:lang w:val="pt-BR"/>
+              </w:rPr>
+            </w:pPr>
+            <w:r>
+              <w:rPr>
+                <w:rFonts w:ascii="Arial" w:hAnsi="Arial"/>
+                <w:lang w:val="pt-BR"/>
+              </w:rPr>
+              <w:t>25/05/2015</w:t>
+            </w:r>
           </w:p>
         </w:tc>
         <w:tc>
@@ -2366,6 +2349,33 @@
                 <w:lang w:val="pt-BR"/>
               </w:rPr>
             </w:pPr>
+            <w:r>
+              <w:rPr>
+                <w:rFonts w:ascii="Arial" w:hAnsi="Arial"/>
+                <w:lang w:val="pt-BR"/>
+              </w:rPr>
+              <w:t>25/05/2015 a</w:t>
+            </w:r>
+          </w:p>
+          <w:p>
+            <w:pPr>
+              <w:pStyle w:val="Textbody"/>
+              <w:spacing w:before="60"/>
+              <w:ind w:left="0"/>
+              <w:rPr>
+                <w:rFonts w:ascii="Arial" w:hAnsi="Arial"/>
+                <w:lang w:val="pt-BR"/>
+              </w:rPr>
+            </w:pPr>
+            <w:r>
+              <w:rPr>
+                <w:rFonts w:ascii="Arial" w:hAnsi="Arial"/>
+                <w:lang w:val="pt-BR"/>
+              </w:rPr>
+              <w:t>22/06/2015</w:t>
+            </w:r>
+            <w:bookmarkStart w:id="0" w:name="_GoBack"/>
+            <w:bookmarkEnd w:id="0"/>
           </w:p>
         </w:tc>
         <w:tc>
@@ -2417,7 +2427,7 @@
     </w:p>
     <w:p>
       <w:pPr>
-        <w:pStyle w:val="Ttulo1"/>
+        <w:pStyle w:val="Heading1"/>
         <w:rPr>
           <w:lang w:val="pt-BR"/>
         </w:rPr>
@@ -2454,23 +2464,7 @@
           <w:lang w:val="pt-BR"/>
         </w:rPr>
         <w:tab/>
-        <w:t xml:space="preserve">A distribuição do </w:t>
-      </w:r>
-      <w:proofErr w:type="spellStart"/>
-      <w:r>
-        <w:rPr>
-          <w:rFonts w:ascii="Arial" w:hAnsi="Arial"/>
-          <w:lang w:val="pt-BR"/>
-        </w:rPr>
-        <w:t>CMProject</w:t>
-      </w:r>
-      <w:proofErr w:type="spellEnd"/>
-      <w:r>
-        <w:rPr>
-          <w:rFonts w:ascii="Arial" w:hAnsi="Arial"/>
-          <w:lang w:val="pt-BR"/>
-        </w:rPr>
-        <w:t xml:space="preserve"> será realizada através de atualização do sistema nos servidores da aplicação sempre que uma nova versão estiver disponível, devendo esta atualização manter todos os dados que continham anteriormente armazenados na base de dados.</w:t>
+        <w:t>A distribuição do CMProject será realizada através de atualização do sistema nos servidores da aplicação sempre que uma nova versão estiver disponível, devendo esta atualização manter todos os dados que continham anteriormente armazenados na base de dados.</w:t>
       </w:r>
     </w:p>
     <w:p>
@@ -2485,7 +2479,7 @@
     </w:p>
     <w:p>
       <w:pPr>
-        <w:pStyle w:val="Ttulo1"/>
+        <w:pStyle w:val="Heading1"/>
         <w:rPr>
           <w:lang w:val="pt-BR"/>
         </w:rPr>
@@ -2660,70 +2654,70 @@
           </w:r>
           <w:r>
             <w:rPr>
-              <w:rStyle w:val="Nmerodepgina"/>
+              <w:rStyle w:val="PageNumber"/>
             </w:rPr>
             <w:fldChar w:fldCharType="begin"/>
           </w:r>
           <w:r>
             <w:rPr>
-              <w:rStyle w:val="Nmerodepgina"/>
+              <w:rStyle w:val="PageNumber"/>
             </w:rPr>
             <w:instrText xml:space="preserve"> PAGE </w:instrText>
           </w:r>
           <w:r>
             <w:rPr>
-              <w:rStyle w:val="Nmerodepgina"/>
+              <w:rStyle w:val="PageNumber"/>
             </w:rPr>
             <w:fldChar w:fldCharType="separate"/>
           </w:r>
           <w:r>
             <w:rPr>
-              <w:rStyle w:val="Nmerodepgina"/>
+              <w:rStyle w:val="PageNumber"/>
               <w:noProof/>
             </w:rPr>
             <w:t>2</w:t>
           </w:r>
           <w:r>
             <w:rPr>
-              <w:rStyle w:val="Nmerodepgina"/>
+              <w:rStyle w:val="PageNumber"/>
             </w:rPr>
             <w:fldChar w:fldCharType="end"/>
           </w:r>
           <w:r>
             <w:rPr>
-              <w:rStyle w:val="Nmerodepgina"/>
+              <w:rStyle w:val="PageNumber"/>
               <w:lang w:val="pt-BR"/>
             </w:rPr>
             <w:t xml:space="preserve"> de </w:t>
           </w:r>
           <w:r>
             <w:rPr>
-              <w:rStyle w:val="Nmerodepgina"/>
+              <w:rStyle w:val="PageNumber"/>
             </w:rPr>
             <w:fldChar w:fldCharType="begin"/>
           </w:r>
           <w:r>
             <w:rPr>
-              <w:rStyle w:val="Nmerodepgina"/>
+              <w:rStyle w:val="PageNumber"/>
             </w:rPr>
             <w:instrText xml:space="preserve"> NUMPAGES \* ARABIC </w:instrText>
           </w:r>
           <w:r>
             <w:rPr>
-              <w:rStyle w:val="Nmerodepgina"/>
+              <w:rStyle w:val="PageNumber"/>
             </w:rPr>
             <w:fldChar w:fldCharType="separate"/>
           </w:r>
           <w:r>
             <w:rPr>
-              <w:rStyle w:val="Nmerodepgina"/>
+              <w:rStyle w:val="PageNumber"/>
               <w:noProof/>
             </w:rPr>
             <w:t>2</w:t>
           </w:r>
           <w:r>
             <w:rPr>
-              <w:rStyle w:val="Nmerodepgina"/>
+              <w:rStyle w:val="PageNumber"/>
             </w:rPr>
             <w:fldChar w:fldCharType="end"/>
           </w:r>
@@ -2733,7 +2727,7 @@
   </w:tbl>
   <w:p>
     <w:pPr>
-      <w:pStyle w:val="Rodap"/>
+      <w:pStyle w:val="Footer"/>
       <w:rPr>
         <w:lang w:val="pt-BR"/>
       </w:rPr>
@@ -2909,7 +2903,7 @@
   </w:tbl>
   <w:p>
     <w:pPr>
-      <w:pStyle w:val="Cabealho"/>
+      <w:pStyle w:val="Header"/>
       <w:rPr>
         <w:lang w:val="pt-BR"/>
       </w:rPr>
@@ -3633,7 +3627,7 @@
     <w:lvl w:ilvl="0">
       <w:start w:val="1"/>
       <w:numFmt w:val="decimal"/>
-      <w:pStyle w:val="Ttulo1"/>
+      <w:pStyle w:val="Heading1"/>
       <w:lvlText w:val="%1"/>
       <w:lvlJc w:val="center"/>
       <w:pPr>
@@ -3724,7 +3718,7 @@
     <w:lvl w:ilvl="0">
       <w:start w:val="1"/>
       <w:numFmt w:val="decimal"/>
-      <w:pStyle w:val="Ttulo3"/>
+      <w:pStyle w:val="Heading3"/>
       <w:lvlText w:val="%1)"/>
       <w:lvlJc w:val="left"/>
       <w:pPr>
@@ -3878,7 +3872,7 @@
     <w:lvl w:ilvl="0">
       <w:start w:val="1"/>
       <w:numFmt w:val="upperLetter"/>
-      <w:pStyle w:val="Ttulo2"/>
+      <w:pStyle w:val="Heading2"/>
       <w:lvlText w:val="%1."/>
       <w:lvlJc w:val="left"/>
       <w:pPr>
@@ -4652,7 +4646,7 @@
     <w:name w:val="Normal"/>
     <w:qFormat/>
   </w:style>
-  <w:style w:type="paragraph" w:styleId="Ttulo1">
+  <w:style w:type="paragraph" w:styleId="Heading1">
     <w:name w:val="heading 1"/>
     <w:basedOn w:val="Standard"/>
     <w:next w:val="Standard"/>
@@ -4670,9 +4664,9 @@
       <w:sz w:val="24"/>
     </w:rPr>
   </w:style>
-  <w:style w:type="paragraph" w:styleId="Ttulo2">
+  <w:style w:type="paragraph" w:styleId="Heading2">
     <w:name w:val="heading 2"/>
-    <w:basedOn w:val="Ttulo1"/>
+    <w:basedOn w:val="Heading1"/>
     <w:next w:val="Standard"/>
     <w:pPr>
       <w:numPr>
@@ -4684,9 +4678,9 @@
       <w:sz w:val="20"/>
     </w:rPr>
   </w:style>
-  <w:style w:type="paragraph" w:styleId="Ttulo3">
+  <w:style w:type="paragraph" w:styleId="Heading3">
     <w:name w:val="heading 3"/>
-    <w:basedOn w:val="Ttulo1"/>
+    <w:basedOn w:val="Heading1"/>
     <w:next w:val="Standard"/>
     <w:pPr>
       <w:numPr>
@@ -4698,9 +4692,9 @@
       <w:sz w:val="20"/>
     </w:rPr>
   </w:style>
-  <w:style w:type="paragraph" w:styleId="Ttulo4">
+  <w:style w:type="paragraph" w:styleId="Heading4">
     <w:name w:val="heading 4"/>
-    <w:basedOn w:val="Ttulo1"/>
+    <w:basedOn w:val="Heading1"/>
     <w:next w:val="Standard"/>
     <w:pPr>
       <w:outlineLvl w:val="3"/>
@@ -4710,7 +4704,7 @@
       <w:sz w:val="20"/>
     </w:rPr>
   </w:style>
-  <w:style w:type="paragraph" w:styleId="Ttulo5">
+  <w:style w:type="paragraph" w:styleId="Heading5">
     <w:name w:val="heading 5"/>
     <w:basedOn w:val="Standard"/>
     <w:next w:val="Standard"/>
@@ -4723,7 +4717,7 @@
       <w:sz w:val="22"/>
     </w:rPr>
   </w:style>
-  <w:style w:type="paragraph" w:styleId="Ttulo6">
+  <w:style w:type="paragraph" w:styleId="Heading6">
     <w:name w:val="heading 6"/>
     <w:basedOn w:val="Standard"/>
     <w:next w:val="Standard"/>
@@ -4737,7 +4731,7 @@
       <w:sz w:val="22"/>
     </w:rPr>
   </w:style>
-  <w:style w:type="paragraph" w:styleId="Ttulo7">
+  <w:style w:type="paragraph" w:styleId="Heading7">
     <w:name w:val="heading 7"/>
     <w:basedOn w:val="Standard"/>
     <w:next w:val="Standard"/>
@@ -4747,7 +4741,7 @@
       <w:outlineLvl w:val="6"/>
     </w:pPr>
   </w:style>
-  <w:style w:type="paragraph" w:styleId="Ttulo8">
+  <w:style w:type="paragraph" w:styleId="Heading8">
     <w:name w:val="heading 8"/>
     <w:basedOn w:val="Standard"/>
     <w:next w:val="Standard"/>
@@ -4760,7 +4754,7 @@
       <w:i/>
     </w:rPr>
   </w:style>
-  <w:style w:type="paragraph" w:styleId="Ttulo9">
+  <w:style w:type="paragraph" w:styleId="Heading9">
     <w:name w:val="heading 9"/>
     <w:basedOn w:val="Standard"/>
     <w:next w:val="Standard"/>
@@ -4775,13 +4769,13 @@
       <w:sz w:val="18"/>
     </w:rPr>
   </w:style>
-  <w:style w:type="character" w:default="1" w:styleId="Fontepargpadro">
+  <w:style w:type="character" w:default="1" w:styleId="DefaultParagraphFont">
     <w:name w:val="Default Paragraph Font"/>
     <w:uiPriority w:val="1"/>
     <w:semiHidden/>
     <w:unhideWhenUsed/>
   </w:style>
-  <w:style w:type="table" w:default="1" w:styleId="Tabelanormal">
+  <w:style w:type="table" w:default="1" w:styleId="TableNormal">
     <w:name w:val="Normal Table"/>
     <w:uiPriority w:val="99"/>
     <w:semiHidden/>
@@ -4796,7 +4790,7 @@
       </w:tblCellMar>
     </w:tblPr>
   </w:style>
-  <w:style w:type="numbering" w:default="1" w:styleId="Semlista">
+  <w:style w:type="numbering" w:default="1" w:styleId="NoList">
     <w:name w:val="No List"/>
     <w:uiPriority w:val="99"/>
     <w:semiHidden/>
@@ -4804,7 +4798,7 @@
   </w:style>
   <w:style w:type="numbering" w:customStyle="1" w:styleId="Outline">
     <w:name w:val="Outline"/>
-    <w:basedOn w:val="Semlista"/>
+    <w:basedOn w:val="NoList"/>
     <w:pPr>
       <w:numPr>
         <w:numId w:val="1"/>
@@ -4846,7 +4840,7 @@
       <w:ind w:left="720"/>
     </w:pPr>
   </w:style>
-  <w:style w:type="paragraph" w:styleId="Lista">
+  <w:style w:type="paragraph" w:styleId="List">
     <w:name w:val="List"/>
     <w:basedOn w:val="Textbody"/>
     <w:rPr>
@@ -4854,7 +4848,7 @@
       <w:sz w:val="24"/>
     </w:rPr>
   </w:style>
-  <w:style w:type="paragraph" w:styleId="Legenda">
+  <w:style w:type="paragraph" w:styleId="Caption">
     <w:name w:val="caption"/>
     <w:basedOn w:val="Standard"/>
     <w:pPr>
@@ -4893,7 +4887,7 @@
       <w:lang w:val="en-AU"/>
     </w:rPr>
   </w:style>
-  <w:style w:type="paragraph" w:styleId="Subttulo">
+  <w:style w:type="paragraph" w:styleId="Subtitle">
     <w:name w:val="Subtitle"/>
     <w:basedOn w:val="Standard"/>
     <w:next w:val="Textbody"/>
@@ -4908,7 +4902,7 @@
       <w:lang w:val="en-AU"/>
     </w:rPr>
   </w:style>
-  <w:style w:type="paragraph" w:styleId="Recuonormal">
+  <w:style w:type="paragraph" w:styleId="NormalIndent">
     <w:name w:val="Normal Indent"/>
     <w:basedOn w:val="Standard"/>
     <w:pPr>
@@ -4953,7 +4947,7 @@
       <w:szCs w:val="24"/>
     </w:rPr>
   </w:style>
-  <w:style w:type="paragraph" w:styleId="Cabealho">
+  <w:style w:type="paragraph" w:styleId="Header">
     <w:name w:val="header"/>
     <w:basedOn w:val="Standard"/>
     <w:pPr>
@@ -4963,7 +4957,7 @@
       </w:tabs>
     </w:pPr>
   </w:style>
-  <w:style w:type="paragraph" w:styleId="Rodap">
+  <w:style w:type="paragraph" w:styleId="Footer">
     <w:name w:val="footer"/>
     <w:basedOn w:val="Standard"/>
     <w:pPr>
@@ -5015,7 +5009,7 @@
       <w:color w:val="000080"/>
     </w:rPr>
   </w:style>
-  <w:style w:type="paragraph" w:styleId="MapadoDocumento">
+  <w:style w:type="paragraph" w:styleId="DocumentMap">
     <w:name w:val="Document Map"/>
     <w:basedOn w:val="Standard"/>
     <w:rPr>
@@ -5141,7 +5135,7 @@
       <w:szCs w:val="24"/>
     </w:rPr>
   </w:style>
-  <w:style w:type="paragraph" w:styleId="Corpodetexto2">
+  <w:style w:type="paragraph" w:styleId="BodyText2">
     <w:name w:val="Body Text 2"/>
     <w:basedOn w:val="Standard"/>
     <w:rPr>
@@ -5228,7 +5222,7 @@
       <w:color w:val="0000FF"/>
     </w:rPr>
   </w:style>
-  <w:style w:type="paragraph" w:styleId="Textodecomentrio">
+  <w:style w:type="paragraph" w:styleId="CommentText">
     <w:name w:val="annotation text"/>
     <w:basedOn w:val="Standard"/>
     <w:pPr>
@@ -5236,7 +5230,7 @@
       <w:spacing w:line="240" w:lineRule="auto"/>
     </w:pPr>
   </w:style>
-  <w:style w:type="paragraph" w:styleId="Textodebalo">
+  <w:style w:type="paragraph" w:styleId="BalloonText">
     <w:name w:val="Balloon Text"/>
     <w:basedOn w:val="Standard"/>
     <w:pPr>
@@ -5248,10 +5242,10 @@
       <w:szCs w:val="16"/>
     </w:rPr>
   </w:style>
-  <w:style w:type="paragraph" w:customStyle="1" w:styleId="CommentSubject">
-    <w:name w:val="Comment Subject"/>
-    <w:basedOn w:val="Textodecomentrio"/>
-    <w:next w:val="Textodecomentrio"/>
+  <w:style w:type="paragraph" w:customStyle="1" w:styleId="CommentSubject1">
+    <w:name w:val="Comment Subject1"/>
+    <w:basedOn w:val="CommentText"/>
+    <w:next w:val="CommentText"/>
     <w:pPr>
       <w:widowControl w:val="0"/>
       <w:spacing w:line="240" w:lineRule="atLeast"/>
@@ -5564,9 +5558,9 @@
   <w:style w:type="character" w:customStyle="1" w:styleId="WW8Num11z8">
     <w:name w:val="WW8Num11z8"/>
   </w:style>
-  <w:style w:type="character" w:styleId="Nmerodepgina">
+  <w:style w:type="character" w:styleId="PageNumber">
     <w:name w:val="page number"/>
-    <w:basedOn w:val="Fontepargpadro"/>
+    <w:basedOn w:val="DefaultParagraphFont"/>
   </w:style>
   <w:style w:type="character" w:customStyle="1" w:styleId="FootnoteSymbol">
     <w:name w:val="Footnote Symbol"/>
@@ -5597,7 +5591,7 @@
       <w:u w:val="single"/>
     </w:rPr>
   </w:style>
-  <w:style w:type="character" w:styleId="Refdecomentrio">
+  <w:style w:type="character" w:styleId="CommentReference">
     <w:name w:val="annotation reference"/>
     <w:rPr>
       <w:sz w:val="16"/>
@@ -5606,11 +5600,11 @@
   </w:style>
   <w:style w:type="character" w:customStyle="1" w:styleId="grame">
     <w:name w:val="grame"/>
-    <w:basedOn w:val="Fontepargpadro"/>
+    <w:basedOn w:val="DefaultParagraphFont"/>
   </w:style>
   <w:style w:type="character" w:customStyle="1" w:styleId="spelle">
     <w:name w:val="spelle"/>
-    <w:basedOn w:val="Fontepargpadro"/>
+    <w:basedOn w:val="DefaultParagraphFont"/>
   </w:style>
   <w:style w:type="character" w:customStyle="1" w:styleId="TextodebaloChar">
     <w:name w:val="Texto de balão Char"/>
@@ -5632,7 +5626,7 @@
   </w:style>
   <w:style w:type="numbering" w:customStyle="1" w:styleId="WW8Num1">
     <w:name w:val="WW8Num1"/>
-    <w:basedOn w:val="Semlista"/>
+    <w:basedOn w:val="NoList"/>
     <w:pPr>
       <w:numPr>
         <w:numId w:val="2"/>
@@ -5641,7 +5635,7 @@
   </w:style>
   <w:style w:type="numbering" w:customStyle="1" w:styleId="WW8Num2">
     <w:name w:val="WW8Num2"/>
-    <w:basedOn w:val="Semlista"/>
+    <w:basedOn w:val="NoList"/>
     <w:pPr>
       <w:numPr>
         <w:numId w:val="3"/>
@@ -5650,7 +5644,7 @@
   </w:style>
   <w:style w:type="numbering" w:customStyle="1" w:styleId="WW8Num3">
     <w:name w:val="WW8Num3"/>
-    <w:basedOn w:val="Semlista"/>
+    <w:basedOn w:val="NoList"/>
     <w:pPr>
       <w:numPr>
         <w:numId w:val="4"/>
@@ -5659,7 +5653,7 @@
   </w:style>
   <w:style w:type="numbering" w:customStyle="1" w:styleId="WW8Num4">
     <w:name w:val="WW8Num4"/>
-    <w:basedOn w:val="Semlista"/>
+    <w:basedOn w:val="NoList"/>
     <w:pPr>
       <w:numPr>
         <w:numId w:val="5"/>
@@ -5668,7 +5662,7 @@
   </w:style>
   <w:style w:type="numbering" w:customStyle="1" w:styleId="WW8Num5">
     <w:name w:val="WW8Num5"/>
-    <w:basedOn w:val="Semlista"/>
+    <w:basedOn w:val="NoList"/>
     <w:pPr>
       <w:numPr>
         <w:numId w:val="6"/>
@@ -5677,7 +5671,7 @@
   </w:style>
   <w:style w:type="numbering" w:customStyle="1" w:styleId="WW8Num6">
     <w:name w:val="WW8Num6"/>
-    <w:basedOn w:val="Semlista"/>
+    <w:basedOn w:val="NoList"/>
     <w:pPr>
       <w:numPr>
         <w:numId w:val="7"/>
@@ -5686,7 +5680,7 @@
   </w:style>
   <w:style w:type="numbering" w:customStyle="1" w:styleId="WW8Num7">
     <w:name w:val="WW8Num7"/>
-    <w:basedOn w:val="Semlista"/>
+    <w:basedOn w:val="NoList"/>
     <w:pPr>
       <w:numPr>
         <w:numId w:val="8"/>
@@ -5695,7 +5689,7 @@
   </w:style>
   <w:style w:type="numbering" w:customStyle="1" w:styleId="WW8Num8">
     <w:name w:val="WW8Num8"/>
-    <w:basedOn w:val="Semlista"/>
+    <w:basedOn w:val="NoList"/>
     <w:pPr>
       <w:numPr>
         <w:numId w:val="9"/>
@@ -5704,7 +5698,7 @@
   </w:style>
   <w:style w:type="numbering" w:customStyle="1" w:styleId="WW8Num9">
     <w:name w:val="WW8Num9"/>
-    <w:basedOn w:val="Semlista"/>
+    <w:basedOn w:val="NoList"/>
     <w:pPr>
       <w:numPr>
         <w:numId w:val="10"/>
@@ -5713,7 +5707,7 @@
   </w:style>
   <w:style w:type="numbering" w:customStyle="1" w:styleId="WW8Num10">
     <w:name w:val="WW8Num10"/>
-    <w:basedOn w:val="Semlista"/>
+    <w:basedOn w:val="NoList"/>
     <w:pPr>
       <w:numPr>
         <w:numId w:val="11"/>
@@ -5722,7 +5716,7 @@
   </w:style>
   <w:style w:type="numbering" w:customStyle="1" w:styleId="WW8Num11">
     <w:name w:val="WW8Num11"/>
-    <w:basedOn w:val="Semlista"/>
+    <w:basedOn w:val="NoList"/>
     <w:pPr>
       <w:numPr>
         <w:numId w:val="12"/>
@@ -5731,7 +5725,7 @@
   </w:style>
   <w:style w:type="numbering" w:customStyle="1" w:styleId="WW8StyleNum">
     <w:name w:val="WW8StyleNum"/>
-    <w:basedOn w:val="Semlista"/>
+    <w:basedOn w:val="NoList"/>
     <w:pPr>
       <w:numPr>
         <w:numId w:val="13"/>
@@ -5740,7 +5734,7 @@
   </w:style>
   <w:style w:type="numbering" w:customStyle="1" w:styleId="WW8StyleNum1">
     <w:name w:val="WW8StyleNum1"/>
-    <w:basedOn w:val="Semlista"/>
+    <w:basedOn w:val="NoList"/>
     <w:pPr>
       <w:numPr>
         <w:numId w:val="14"/>
@@ -5749,7 +5743,7 @@
   </w:style>
   <w:style w:type="numbering" w:customStyle="1" w:styleId="WWNum12">
     <w:name w:val="WWNum12"/>
-    <w:basedOn w:val="Semlista"/>
+    <w:basedOn w:val="NoList"/>
     <w:pPr>
       <w:numPr>
         <w:numId w:val="15"/>

</xml_diff>

<commit_message>
update datas do projeto
</commit_message>
<xml_diff>
--- a/planejamento/CM_Plano_Projeto.docx
+++ b/planejamento/CM_Plano_Projeto.docx
@@ -40,7 +40,6 @@
       </w:pPr>
       <w:r>
         <w:rPr>
-          <w:rFonts w:ascii="Times New Roman" w:hAnsi="Times New Roman"/>
           <w:lang w:val="pt-BR"/>
         </w:rPr>
       </w:r>
@@ -112,7 +111,7 @@
       <w:tblPr>
         <w:tblW w:w="8644" w:type="dxa"/>
         <w:jc w:val="left"/>
-        <w:tblInd w:w="362" w:type="dxa"/>
+        <w:tblInd w:w="357" w:type="dxa"/>
         <w:tblBorders>
           <w:top w:val="single" w:sz="4" w:space="0" w:color="000001"/>
           <w:left w:val="single" w:sz="4" w:space="0" w:color="000001"/>
@@ -121,7 +120,7 @@
         </w:tblBorders>
         <w:tblCellMar>
           <w:top w:w="0" w:type="dxa"/>
-          <w:left w:w="88" w:type="dxa"/>
+          <w:left w:w="83" w:type="dxa"/>
           <w:bottom w:w="0" w:type="dxa"/>
           <w:right w:w="108" w:type="dxa"/>
         </w:tblCellMar>
@@ -147,7 +146,7 @@
             </w:tcBorders>
             <w:shd w:color="auto" w:fill="E6E6E6" w:val="clear"/>
             <w:tcMar>
-              <w:left w:w="88" w:type="dxa"/>
+              <w:left w:w="83" w:type="dxa"/>
             </w:tcMar>
           </w:tcPr>
           <w:p>
@@ -166,7 +165,7 @@
             </w:pPr>
             <w:r>
               <w:rPr>
-                <w:rFonts w:cs="Arial" w:ascii="Times New Roman" w:hAnsi="Times New Roman"/>
+                <w:rFonts w:cs="Arial"/>
                 <w:b/>
                 <w:iCs/>
                 <w:sz w:val="20"/>
@@ -187,7 +186,7 @@
             </w:tcBorders>
             <w:shd w:color="auto" w:fill="E6E6E6" w:val="clear"/>
             <w:tcMar>
-              <w:left w:w="88" w:type="dxa"/>
+              <w:left w:w="83" w:type="dxa"/>
             </w:tcMar>
           </w:tcPr>
           <w:p>
@@ -206,7 +205,7 @@
             </w:pPr>
             <w:r>
               <w:rPr>
-                <w:rFonts w:cs="Arial" w:ascii="Times New Roman" w:hAnsi="Times New Roman"/>
+                <w:rFonts w:cs="Arial"/>
                 <w:b/>
                 <w:iCs/>
                 <w:sz w:val="20"/>
@@ -229,7 +228,7 @@
             </w:tcBorders>
             <w:shd w:color="auto" w:fill="E6E6E6" w:val="clear"/>
             <w:tcMar>
-              <w:left w:w="88" w:type="dxa"/>
+              <w:left w:w="83" w:type="dxa"/>
             </w:tcMar>
           </w:tcPr>
           <w:p>
@@ -248,7 +247,7 @@
             </w:pPr>
             <w:r>
               <w:rPr>
-                <w:rFonts w:cs="Arial" w:ascii="Times New Roman" w:hAnsi="Times New Roman"/>
+                <w:rFonts w:cs="Arial"/>
                 <w:b/>
                 <w:iCs/>
                 <w:sz w:val="20"/>
@@ -274,7 +273,7 @@
             </w:tcBorders>
             <w:shd w:color="auto" w:fill="auto" w:val="clear"/>
             <w:tcMar>
-              <w:left w:w="88" w:type="dxa"/>
+              <w:left w:w="83" w:type="dxa"/>
             </w:tcMar>
           </w:tcPr>
           <w:p>
@@ -291,7 +290,6 @@
             </w:pPr>
             <w:r>
               <w:rPr>
-                <w:rFonts w:ascii="Times New Roman" w:hAnsi="Times New Roman"/>
                 <w:sz w:val="20"/>
                 <w:szCs w:val="20"/>
                 <w:lang w:val="pt-BR"/>
@@ -311,7 +309,7 @@
             </w:tcBorders>
             <w:shd w:color="auto" w:fill="auto" w:val="clear"/>
             <w:tcMar>
-              <w:left w:w="88" w:type="dxa"/>
+              <w:left w:w="83" w:type="dxa"/>
             </w:tcMar>
           </w:tcPr>
           <w:p>
@@ -328,7 +326,6 @@
             </w:pPr>
             <w:r>
               <w:rPr>
-                <w:rFonts w:ascii="Times New Roman" w:hAnsi="Times New Roman"/>
                 <w:sz w:val="20"/>
                 <w:szCs w:val="20"/>
                 <w:lang w:val="pt-BR"/>
@@ -350,7 +347,7 @@
             </w:tcBorders>
             <w:shd w:color="auto" w:fill="auto" w:val="clear"/>
             <w:tcMar>
-              <w:left w:w="88" w:type="dxa"/>
+              <w:left w:w="83" w:type="dxa"/>
             </w:tcMar>
           </w:tcPr>
           <w:p>
@@ -367,7 +364,6 @@
             </w:pPr>
             <w:r>
               <w:rPr>
-                <w:rFonts w:ascii="Times New Roman" w:hAnsi="Times New Roman"/>
                 <w:sz w:val="20"/>
                 <w:szCs w:val="20"/>
                 <w:lang w:val="pt-BR"/>
@@ -392,7 +388,7 @@
             </w:tcBorders>
             <w:shd w:color="auto" w:fill="auto" w:val="clear"/>
             <w:tcMar>
-              <w:left w:w="88" w:type="dxa"/>
+              <w:left w:w="83" w:type="dxa"/>
             </w:tcMar>
           </w:tcPr>
           <w:p>
@@ -406,7 +402,6 @@
             </w:pPr>
             <w:r>
               <w:rPr>
-                <w:rFonts w:ascii="Times New Roman" w:hAnsi="Times New Roman"/>
                 <w:sz w:val="20"/>
                 <w:szCs w:val="20"/>
                 <w:lang w:val="pt-BR"/>
@@ -426,7 +421,7 @@
             </w:tcBorders>
             <w:shd w:color="auto" w:fill="auto" w:val="clear"/>
             <w:tcMar>
-              <w:left w:w="88" w:type="dxa"/>
+              <w:left w:w="83" w:type="dxa"/>
             </w:tcMar>
           </w:tcPr>
           <w:p>
@@ -443,7 +438,6 @@
             </w:pPr>
             <w:r>
               <w:rPr>
-                <w:rFonts w:ascii="Times New Roman" w:hAnsi="Times New Roman"/>
                 <w:sz w:val="20"/>
                 <w:szCs w:val="20"/>
                 <w:lang w:val="pt-BR"/>
@@ -465,7 +459,7 @@
             </w:tcBorders>
             <w:shd w:color="auto" w:fill="auto" w:val="clear"/>
             <w:tcMar>
-              <w:left w:w="88" w:type="dxa"/>
+              <w:left w:w="83" w:type="dxa"/>
             </w:tcMar>
           </w:tcPr>
           <w:p>
@@ -482,7 +476,6 @@
             </w:pPr>
             <w:r>
               <w:rPr>
-                <w:rFonts w:ascii="Times New Roman" w:hAnsi="Times New Roman"/>
                 <w:sz w:val="20"/>
                 <w:szCs w:val="20"/>
                 <w:lang w:val="pt-BR"/>
@@ -507,7 +500,7 @@
             </w:tcBorders>
             <w:shd w:color="auto" w:fill="auto" w:val="clear"/>
             <w:tcMar>
-              <w:left w:w="88" w:type="dxa"/>
+              <w:left w:w="83" w:type="dxa"/>
             </w:tcMar>
           </w:tcPr>
           <w:p>
@@ -524,7 +517,6 @@
             </w:pPr>
             <w:r>
               <w:rPr>
-                <w:rFonts w:ascii="Times New Roman" w:hAnsi="Times New Roman"/>
                 <w:sz w:val="20"/>
                 <w:szCs w:val="20"/>
                 <w:lang w:val="pt-BR"/>
@@ -544,7 +536,7 @@
             </w:tcBorders>
             <w:shd w:color="auto" w:fill="auto" w:val="clear"/>
             <w:tcMar>
-              <w:left w:w="88" w:type="dxa"/>
+              <w:left w:w="83" w:type="dxa"/>
             </w:tcMar>
           </w:tcPr>
           <w:p>
@@ -561,7 +553,6 @@
             </w:pPr>
             <w:r>
               <w:rPr>
-                <w:rFonts w:ascii="Times New Roman" w:hAnsi="Times New Roman"/>
                 <w:sz w:val="20"/>
                 <w:szCs w:val="20"/>
                 <w:lang w:val="pt-BR"/>
@@ -583,7 +574,7 @@
             </w:tcBorders>
             <w:shd w:color="auto" w:fill="auto" w:val="clear"/>
             <w:tcMar>
-              <w:left w:w="88" w:type="dxa"/>
+              <w:left w:w="83" w:type="dxa"/>
             </w:tcMar>
           </w:tcPr>
           <w:p>
@@ -600,7 +591,6 @@
             </w:pPr>
             <w:r>
               <w:rPr>
-                <w:rFonts w:ascii="Times New Roman" w:hAnsi="Times New Roman"/>
                 <w:sz w:val="20"/>
                 <w:szCs w:val="20"/>
                 <w:lang w:val="pt-BR"/>
@@ -638,7 +628,6 @@
       </w:pPr>
       <w:r>
         <w:rPr>
-          <w:rFonts w:ascii="Times New Roman" w:hAnsi="Times New Roman"/>
           <w:lang w:val="pt-BR"/>
         </w:rPr>
         <w:tab/>
@@ -648,7 +637,6 @@
         <w:r>
           <w:rPr>
             <w:rStyle w:val="LinkdaInternet"/>
-            <w:rFonts w:ascii="Times New Roman" w:hAnsi="Times New Roman"/>
             <w:lang w:val="pt-BR"/>
           </w:rPr>
           <w:t>http://processo.jarley.com</w:t>
@@ -656,7 +644,6 @@
       </w:hyperlink>
       <w:r>
         <w:rPr>
-          <w:rFonts w:ascii="Times New Roman" w:hAnsi="Times New Roman"/>
           <w:lang w:val="pt-BR"/>
         </w:rPr>
         <w:t>.</w:t>
@@ -674,7 +661,6 @@
       </w:pPr>
       <w:r>
         <w:rPr>
-          <w:rFonts w:ascii="Times New Roman" w:hAnsi="Times New Roman"/>
           <w:lang w:val="pt-BR"/>
         </w:rPr>
         <w:tab/>
@@ -696,7 +682,6 @@
       </w:pPr>
       <w:r>
         <w:rPr>
-          <w:rFonts w:ascii="Times New Roman" w:hAnsi="Times New Roman"/>
           <w:lang w:val="pt-BR"/>
         </w:rPr>
         <w:t>Planejamento: Plano de Projeto, da Lista de Itens de Trabalho e dos Planos de Iteração.</w:t>
@@ -717,7 +702,6 @@
       </w:pPr>
       <w:r>
         <w:rPr>
-          <w:rFonts w:ascii="Times New Roman" w:hAnsi="Times New Roman"/>
           <w:lang w:val="pt-BR"/>
         </w:rPr>
         <w:t>Requisitos: Documento de Visão e Especificação de Casos de Uso.</w:t>
@@ -738,7 +722,6 @@
       </w:pPr>
       <w:r>
         <w:rPr>
-          <w:rFonts w:ascii="Times New Roman" w:hAnsi="Times New Roman"/>
           <w:lang w:val="pt-BR"/>
         </w:rPr>
         <w:t>Design: Projeto da Arquitetura, Diagramas UML.</w:t>
@@ -759,7 +742,6 @@
       </w:pPr>
       <w:r>
         <w:rPr>
-          <w:rFonts w:ascii="Times New Roman" w:hAnsi="Times New Roman"/>
           <w:lang w:val="pt-BR"/>
         </w:rPr>
         <w:t>Código: Repositório local de código-fonte do projeto. Inclui scripts, arquivos de configuração, etc.</w:t>
@@ -780,7 +762,6 @@
       </w:pPr>
       <w:r>
         <w:rPr>
-          <w:rFonts w:ascii="Times New Roman" w:hAnsi="Times New Roman"/>
           <w:lang w:val="pt-BR"/>
         </w:rPr>
         <w:t>Testes: Especificação de Casos de Testes e Planilha de Execução de Testes.</w:t>
@@ -801,7 +782,6 @@
       </w:pPr>
       <w:r>
         <w:rPr>
-          <w:rFonts w:ascii="Times New Roman" w:hAnsi="Times New Roman"/>
           <w:lang w:val="pt-BR"/>
         </w:rPr>
         <w:t>Distribuição: Arquivos binários para distribuição e instalação do produto.</w:t>
@@ -819,7 +799,6 @@
       </w:pPr>
       <w:r>
         <w:rPr>
-          <w:rFonts w:ascii="Times New Roman" w:hAnsi="Times New Roman"/>
           <w:lang w:val="pt-BR"/>
         </w:rPr>
         <w:tab/>
@@ -837,7 +816,6 @@
       </w:pPr>
       <w:r>
         <w:rPr>
-          <w:rFonts w:ascii="Times New Roman" w:hAnsi="Times New Roman"/>
           <w:lang w:val="pt-BR"/>
         </w:rPr>
         <w:tab/>
@@ -881,7 +859,7 @@
       <w:tblPr>
         <w:tblW w:w="9356" w:type="dxa"/>
         <w:jc w:val="left"/>
-        <w:tblInd w:w="78" w:type="dxa"/>
+        <w:tblInd w:w="73" w:type="dxa"/>
         <w:tblBorders>
           <w:top w:val="single" w:sz="4" w:space="0" w:color="000001"/>
           <w:left w:val="single" w:sz="4" w:space="0" w:color="000001"/>
@@ -890,7 +868,7 @@
         </w:tblBorders>
         <w:tblCellMar>
           <w:top w:w="0" w:type="dxa"/>
-          <w:left w:w="88" w:type="dxa"/>
+          <w:left w:w="83" w:type="dxa"/>
           <w:bottom w:w="0" w:type="dxa"/>
           <w:right w:w="108" w:type="dxa"/>
         </w:tblCellMar>
@@ -916,7 +894,7 @@
             </w:tcBorders>
             <w:shd w:color="auto" w:fill="E6E6E6" w:val="clear"/>
             <w:tcMar>
-              <w:left w:w="88" w:type="dxa"/>
+              <w:left w:w="83" w:type="dxa"/>
             </w:tcMar>
           </w:tcPr>
           <w:p>
@@ -934,7 +912,7 @@
             </w:pPr>
             <w:r>
               <w:rPr>
-                <w:rFonts w:cs="Arial" w:ascii="Times New Roman" w:hAnsi="Times New Roman"/>
+                <w:rFonts w:cs="Arial"/>
                 <w:b/>
                 <w:bCs/>
                 <w:lang w:val="pt-BR"/>
@@ -954,7 +932,7 @@
             </w:tcBorders>
             <w:shd w:color="auto" w:fill="E6E6E6" w:val="clear"/>
             <w:tcMar>
-              <w:left w:w="88" w:type="dxa"/>
+              <w:left w:w="83" w:type="dxa"/>
             </w:tcMar>
           </w:tcPr>
           <w:p>
@@ -972,7 +950,7 @@
             </w:pPr>
             <w:r>
               <w:rPr>
-                <w:rFonts w:cs="Arial" w:ascii="Times New Roman" w:hAnsi="Times New Roman"/>
+                <w:rFonts w:cs="Arial"/>
                 <w:b/>
                 <w:bCs/>
                 <w:lang w:val="pt-BR"/>
@@ -992,7 +970,7 @@
             </w:tcBorders>
             <w:shd w:color="auto" w:fill="E6E6E6" w:val="clear"/>
             <w:tcMar>
-              <w:left w:w="88" w:type="dxa"/>
+              <w:left w:w="83" w:type="dxa"/>
             </w:tcMar>
           </w:tcPr>
           <w:p>
@@ -1007,7 +985,7 @@
             </w:pPr>
             <w:r>
               <w:rPr>
-                <w:rFonts w:cs="Arial" w:ascii="Times New Roman" w:hAnsi="Times New Roman"/>
+                <w:rFonts w:cs="Arial"/>
                 <w:b/>
                 <w:bCs/>
                 <w:lang w:val="pt-BR"/>
@@ -1016,7 +994,7 @@
             </w:r>
             <w:r>
               <w:rPr>
-                <w:rFonts w:cs="Arial" w:ascii="Times New Roman" w:hAnsi="Times New Roman"/>
+                <w:rFonts w:cs="Arial"/>
                 <w:lang w:val="pt-BR"/>
               </w:rPr>
               <w:t>(riscos e cenários de casos de uso)</w:t>
@@ -1034,7 +1012,7 @@
             </w:tcBorders>
             <w:shd w:color="auto" w:fill="E6E6E6" w:val="clear"/>
             <w:tcMar>
-              <w:left w:w="88" w:type="dxa"/>
+              <w:left w:w="83" w:type="dxa"/>
             </w:tcMar>
           </w:tcPr>
           <w:p>
@@ -1052,7 +1030,7 @@
             </w:pPr>
             <w:r>
               <w:rPr>
-                <w:rFonts w:cs="Arial" w:ascii="Times New Roman" w:hAnsi="Times New Roman"/>
+                <w:rFonts w:cs="Arial"/>
                 <w:b/>
                 <w:bCs/>
                 <w:lang w:val="pt-BR"/>
@@ -1074,7 +1052,7 @@
             </w:tcBorders>
             <w:shd w:color="auto" w:fill="E6E6E6" w:val="clear"/>
             <w:tcMar>
-              <w:left w:w="88" w:type="dxa"/>
+              <w:left w:w="83" w:type="dxa"/>
             </w:tcMar>
           </w:tcPr>
           <w:p>
@@ -1092,7 +1070,7 @@
             </w:pPr>
             <w:r>
               <w:rPr>
-                <w:rFonts w:cs="Arial" w:ascii="Times New Roman" w:hAnsi="Times New Roman"/>
+                <w:rFonts w:cs="Arial"/>
                 <w:b/>
                 <w:bCs/>
                 <w:lang w:val="pt-BR"/>
@@ -1116,7 +1094,7 @@
             </w:tcBorders>
             <w:shd w:color="auto" w:fill="auto" w:val="clear"/>
             <w:tcMar>
-              <w:left w:w="88" w:type="dxa"/>
+              <w:left w:w="83" w:type="dxa"/>
             </w:tcMar>
           </w:tcPr>
           <w:p>
@@ -1131,7 +1109,6 @@
             </w:pPr>
             <w:r>
               <w:rPr>
-                <w:rFonts w:ascii="Times New Roman" w:hAnsi="Times New Roman"/>
                 <w:lang w:val="pt-BR"/>
               </w:rPr>
               <w:t>Concepção</w:t>
@@ -1149,7 +1126,7 @@
             </w:tcBorders>
             <w:shd w:color="auto" w:fill="auto" w:val="clear"/>
             <w:tcMar>
-              <w:left w:w="88" w:type="dxa"/>
+              <w:left w:w="83" w:type="dxa"/>
             </w:tcMar>
           </w:tcPr>
           <w:p>
@@ -1164,7 +1141,6 @@
             </w:pPr>
             <w:r>
               <w:rPr>
-                <w:rFonts w:ascii="Times New Roman" w:hAnsi="Times New Roman"/>
                 <w:lang w:val="pt-BR"/>
               </w:rPr>
               <w:t>C1</w:t>
@@ -1182,7 +1158,7 @@
             </w:tcBorders>
             <w:shd w:color="auto" w:fill="auto" w:val="clear"/>
             <w:tcMar>
-              <w:left w:w="88" w:type="dxa"/>
+              <w:left w:w="83" w:type="dxa"/>
             </w:tcMar>
           </w:tcPr>
           <w:p>
@@ -1197,7 +1173,6 @@
             </w:pPr>
             <w:r>
               <w:rPr>
-                <w:rFonts w:ascii="Times New Roman" w:hAnsi="Times New Roman"/>
                 <w:lang w:val="pt-BR"/>
               </w:rPr>
               <w:t>1. Determinar escopo do projeto</w:t>
@@ -1215,7 +1190,6 @@
             </w:pPr>
             <w:r>
               <w:rPr>
-                <w:rFonts w:ascii="Times New Roman" w:hAnsi="Times New Roman"/>
                 <w:lang w:val="pt-BR"/>
               </w:rPr>
               <w:t>2. Definir a visão, os riscos e lista de itens.</w:t>
@@ -1233,7 +1207,6 @@
             </w:pPr>
             <w:r>
               <w:rPr>
-                <w:rFonts w:ascii="Times New Roman" w:hAnsi="Times New Roman"/>
                 <w:lang w:val="pt-BR"/>
               </w:rPr>
               <w:t>3. Mitigar os Risco</w:t>
@@ -1251,7 +1224,6 @@
             </w:pPr>
             <w:r>
               <w:rPr>
-                <w:rFonts w:ascii="Times New Roman" w:hAnsi="Times New Roman"/>
                 <w:lang w:val="pt-BR"/>
               </w:rPr>
               <w:t>4. Definir os requisitos</w:t>
@@ -1269,7 +1241,7 @@
             </w:tcBorders>
             <w:shd w:color="auto" w:fill="auto" w:val="clear"/>
             <w:tcMar>
-              <w:left w:w="88" w:type="dxa"/>
+              <w:left w:w="83" w:type="dxa"/>
             </w:tcMar>
           </w:tcPr>
           <w:p>
@@ -1284,7 +1256,6 @@
             </w:pPr>
             <w:r>
               <w:rPr>
-                <w:rFonts w:ascii="Times New Roman" w:hAnsi="Times New Roman"/>
                 <w:lang w:val="pt-BR"/>
               </w:rPr>
               <w:t>Período</w:t>
@@ -1302,7 +1273,6 @@
             </w:pPr>
             <w:r>
               <w:rPr>
-                <w:rFonts w:ascii="Times New Roman" w:hAnsi="Times New Roman"/>
                 <w:lang w:val="pt-BR"/>
               </w:rPr>
               <w:t>02/03/2015 a 23/03/2015</w:t>
@@ -1322,7 +1292,7 @@
             </w:tcBorders>
             <w:shd w:color="auto" w:fill="auto" w:val="clear"/>
             <w:tcMar>
-              <w:left w:w="88" w:type="dxa"/>
+              <w:left w:w="83" w:type="dxa"/>
             </w:tcMar>
           </w:tcPr>
           <w:p>
@@ -1337,7 +1307,6 @@
             </w:pPr>
             <w:r>
               <w:rPr>
-                <w:rFonts w:ascii="Times New Roman" w:hAnsi="Times New Roman"/>
                 <w:lang w:val="pt-BR"/>
               </w:rPr>
             </w:r>
@@ -1358,7 +1327,7 @@
             </w:tcBorders>
             <w:shd w:color="auto" w:fill="auto" w:val="clear"/>
             <w:tcMar>
-              <w:left w:w="88" w:type="dxa"/>
+              <w:left w:w="83" w:type="dxa"/>
             </w:tcMar>
           </w:tcPr>
           <w:p>
@@ -1386,7 +1355,7 @@
             </w:tcBorders>
             <w:shd w:color="auto" w:fill="auto" w:val="clear"/>
             <w:tcMar>
-              <w:left w:w="88" w:type="dxa"/>
+              <w:left w:w="83" w:type="dxa"/>
             </w:tcMar>
           </w:tcPr>
           <w:p>
@@ -1401,7 +1370,6 @@
             </w:pPr>
             <w:r>
               <w:rPr>
-                <w:rFonts w:ascii="Times New Roman" w:hAnsi="Times New Roman"/>
                 <w:lang w:val="pt-BR"/>
               </w:rPr>
               <w:t>C2</w:t>
@@ -1419,7 +1387,7 @@
             </w:tcBorders>
             <w:shd w:color="auto" w:fill="auto" w:val="clear"/>
             <w:tcMar>
-              <w:left w:w="88" w:type="dxa"/>
+              <w:left w:w="83" w:type="dxa"/>
             </w:tcMar>
           </w:tcPr>
           <w:p>
@@ -1434,7 +1402,6 @@
             </w:pPr>
             <w:r>
               <w:rPr>
-                <w:rFonts w:ascii="Times New Roman" w:hAnsi="Times New Roman"/>
                 <w:lang w:val="pt-BR"/>
               </w:rPr>
               <w:t>1. Modelo de caso de uso</w:t>
@@ -1452,7 +1419,6 @@
             </w:pPr>
             <w:r>
               <w:rPr>
-                <w:rFonts w:ascii="Times New Roman" w:hAnsi="Times New Roman"/>
                 <w:lang w:val="pt-BR"/>
               </w:rPr>
               <w:t>2. Especificação dos requisitos.</w:t>
@@ -1470,7 +1436,6 @@
             </w:pPr>
             <w:r>
               <w:rPr>
-                <w:rFonts w:ascii="Times New Roman" w:hAnsi="Times New Roman"/>
                 <w:lang w:val="pt-BR"/>
               </w:rPr>
               <w:t>3. Descrever Arquitetura</w:t>
@@ -1488,7 +1453,7 @@
             </w:tcBorders>
             <w:shd w:color="auto" w:fill="auto" w:val="clear"/>
             <w:tcMar>
-              <w:left w:w="88" w:type="dxa"/>
+              <w:left w:w="83" w:type="dxa"/>
             </w:tcMar>
           </w:tcPr>
           <w:p>
@@ -1503,7 +1468,6 @@
             </w:pPr>
             <w:r>
               <w:rPr>
-                <w:rFonts w:ascii="Times New Roman" w:hAnsi="Times New Roman"/>
                 <w:lang w:val="pt-BR"/>
               </w:rPr>
               <w:t>24/03/2015 a</w:t>
@@ -1520,7 +1484,6 @@
             </w:pPr>
             <w:r>
               <w:rPr>
-                <w:rFonts w:ascii="Times New Roman" w:hAnsi="Times New Roman"/>
                 <w:lang w:val="pt-BR"/>
               </w:rPr>
               <w:t>04/05/2015</w:t>
@@ -1540,7 +1503,7 @@
             </w:tcBorders>
             <w:shd w:color="auto" w:fill="auto" w:val="clear"/>
             <w:tcMar>
-              <w:left w:w="88" w:type="dxa"/>
+              <w:left w:w="83" w:type="dxa"/>
             </w:tcMar>
           </w:tcPr>
           <w:p>
@@ -1555,7 +1518,6 @@
             </w:pPr>
             <w:r>
               <w:rPr>
-                <w:rFonts w:ascii="Times New Roman" w:hAnsi="Times New Roman"/>
                 <w:lang w:val="pt-BR"/>
               </w:rPr>
             </w:r>
@@ -1576,7 +1538,7 @@
             </w:tcBorders>
             <w:shd w:color="auto" w:fill="auto" w:val="clear"/>
             <w:tcMar>
-              <w:left w:w="88" w:type="dxa"/>
+              <w:left w:w="83" w:type="dxa"/>
             </w:tcMar>
           </w:tcPr>
           <w:p>
@@ -1591,7 +1553,6 @@
             </w:pPr>
             <w:r>
               <w:rPr>
-                <w:rFonts w:ascii="Times New Roman" w:hAnsi="Times New Roman"/>
                 <w:lang w:val="pt-BR"/>
               </w:rPr>
               <w:t>Elaboração</w:t>
@@ -1609,7 +1570,7 @@
             </w:tcBorders>
             <w:shd w:color="auto" w:fill="auto" w:val="clear"/>
             <w:tcMar>
-              <w:left w:w="88" w:type="dxa"/>
+              <w:left w:w="83" w:type="dxa"/>
             </w:tcMar>
           </w:tcPr>
           <w:p>
@@ -1624,7 +1585,6 @@
             </w:pPr>
             <w:r>
               <w:rPr>
-                <w:rFonts w:ascii="Times New Roman" w:hAnsi="Times New Roman"/>
                 <w:lang w:val="pt-BR"/>
               </w:rPr>
               <w:t>E1</w:t>
@@ -1642,7 +1602,7 @@
             </w:tcBorders>
             <w:shd w:color="auto" w:fill="auto" w:val="clear"/>
             <w:tcMar>
-              <w:left w:w="88" w:type="dxa"/>
+              <w:left w:w="83" w:type="dxa"/>
             </w:tcMar>
           </w:tcPr>
           <w:p>
@@ -1655,7 +1615,6 @@
             </w:pPr>
             <w:r>
               <w:rPr>
-                <w:rFonts w:ascii="Times New Roman" w:hAnsi="Times New Roman"/>
                 <w:lang w:val="pt-BR"/>
               </w:rPr>
               <w:t>- Plano de iteração atualizado</w:t>
@@ -1671,7 +1630,6 @@
             </w:pPr>
             <w:r>
               <w:rPr>
-                <w:rFonts w:ascii="Times New Roman" w:hAnsi="Times New Roman"/>
                 <w:lang w:val="pt-BR"/>
               </w:rPr>
               <w:t>- Plano de projeto atualizado</w:t>
@@ -1687,7 +1645,6 @@
             </w:pPr>
             <w:r>
               <w:rPr>
-                <w:rFonts w:ascii="Times New Roman" w:hAnsi="Times New Roman"/>
                 <w:lang w:val="pt-BR"/>
               </w:rPr>
               <w:t>- Itens de trabalho atualizados</w:t>
@@ -1703,7 +1660,6 @@
             </w:pPr>
             <w:r>
               <w:rPr>
-                <w:rFonts w:ascii="Times New Roman" w:hAnsi="Times New Roman"/>
                 <w:lang w:val="pt-BR"/>
               </w:rPr>
               <w:t>- Lista de riscos atualizada</w:t>
@@ -1720,7 +1676,6 @@
             </w:pPr>
             <w:r>
               <w:rPr>
-                <w:rFonts w:ascii="Times New Roman" w:hAnsi="Times New Roman"/>
                 <w:lang w:val="pt-BR"/>
               </w:rPr>
               <w:t>- Requisitos especificados (1 caso de uso funcional, sem ser de cadastro)</w:t>
@@ -1738,7 +1693,7 @@
             </w:tcBorders>
             <w:shd w:color="auto" w:fill="auto" w:val="clear"/>
             <w:tcMar>
-              <w:left w:w="88" w:type="dxa"/>
+              <w:left w:w="83" w:type="dxa"/>
             </w:tcMar>
           </w:tcPr>
           <w:p>
@@ -1752,7 +1707,6 @@
             </w:pPr>
             <w:r>
               <w:rPr>
-                <w:rFonts w:ascii="Times New Roman" w:hAnsi="Times New Roman"/>
                 <w:lang w:val="pt-BR"/>
               </w:rPr>
               <w:t>04/05/2015 a 01/06/2015</w:t>
@@ -1772,7 +1726,7 @@
             </w:tcBorders>
             <w:shd w:color="auto" w:fill="auto" w:val="clear"/>
             <w:tcMar>
-              <w:left w:w="88" w:type="dxa"/>
+              <w:left w:w="83" w:type="dxa"/>
             </w:tcMar>
           </w:tcPr>
           <w:p>
@@ -1787,7 +1741,6 @@
             </w:pPr>
             <w:r>
               <w:rPr>
-                <w:rFonts w:ascii="Times New Roman" w:hAnsi="Times New Roman"/>
                 <w:lang w:val="pt-BR"/>
               </w:rPr>
             </w:r>
@@ -1808,7 +1761,7 @@
             </w:tcBorders>
             <w:shd w:color="auto" w:fill="auto" w:val="clear"/>
             <w:tcMar>
-              <w:left w:w="88" w:type="dxa"/>
+              <w:left w:w="83" w:type="dxa"/>
             </w:tcMar>
           </w:tcPr>
           <w:p>
@@ -1821,9 +1774,7 @@
               </w:rPr>
             </w:pPr>
             <w:r>
-              <w:rPr>
-                <w:rFonts w:ascii="Times New Roman" w:hAnsi="Times New Roman"/>
-              </w:rPr>
+              <w:rPr/>
             </w:r>
           </w:p>
         </w:tc>
@@ -1838,7 +1789,7 @@
             </w:tcBorders>
             <w:shd w:color="auto" w:fill="auto" w:val="clear"/>
             <w:tcMar>
-              <w:left w:w="88" w:type="dxa"/>
+              <w:left w:w="83" w:type="dxa"/>
             </w:tcMar>
           </w:tcPr>
           <w:p>
@@ -1851,9 +1802,7 @@
               </w:rPr>
             </w:pPr>
             <w:r>
-              <w:rPr>
-                <w:rFonts w:ascii="Times New Roman" w:hAnsi="Times New Roman"/>
-              </w:rPr>
+              <w:rPr/>
               <w:t>E2</w:t>
             </w:r>
           </w:p>
@@ -1869,7 +1818,7 @@
             </w:tcBorders>
             <w:shd w:color="auto" w:fill="auto" w:val="clear"/>
             <w:tcMar>
-              <w:left w:w="88" w:type="dxa"/>
+              <w:left w:w="83" w:type="dxa"/>
             </w:tcMar>
           </w:tcPr>
           <w:p>
@@ -1882,7 +1831,6 @@
             </w:pPr>
             <w:r>
               <w:rPr>
-                <w:rFonts w:ascii="Times New Roman" w:hAnsi="Times New Roman"/>
                 <w:lang w:val="pt-BR"/>
               </w:rPr>
               <w:t>- Cadastros de Visitante, Veículos, Colaborador.</w:t>
@@ -1898,7 +1846,6 @@
             </w:pPr>
             <w:r>
               <w:rPr>
-                <w:rFonts w:ascii="Times New Roman" w:hAnsi="Times New Roman"/>
                 <w:lang w:val="pt-BR"/>
               </w:rPr>
               <w:t>- Alugar Veículos</w:t>
@@ -1915,7 +1862,6 @@
             </w:pPr>
             <w:r>
               <w:rPr>
-                <w:rFonts w:ascii="Times New Roman" w:hAnsi="Times New Roman"/>
                 <w:lang w:val="pt-BR"/>
               </w:rPr>
             </w:r>
@@ -1931,7 +1877,6 @@
             </w:pPr>
             <w:r>
               <w:rPr>
-                <w:rFonts w:ascii="Times New Roman" w:hAnsi="Times New Roman"/>
                 <w:lang w:val="pt-BR"/>
               </w:rPr>
             </w:r>
@@ -1948,7 +1893,7 @@
             </w:tcBorders>
             <w:shd w:color="auto" w:fill="auto" w:val="clear"/>
             <w:tcMar>
-              <w:left w:w="88" w:type="dxa"/>
+              <w:left w:w="83" w:type="dxa"/>
             </w:tcMar>
           </w:tcPr>
           <w:p>
@@ -1956,15 +1901,27 @@
               <w:pStyle w:val="Textbody"/>
               <w:spacing w:before="60" w:after="120"/>
               <w:ind w:left="0" w:hanging="0"/>
-              <w:rPr>
-                <w:rFonts w:ascii="Times New Roman" w:hAnsi="Times New Roman"/>
-              </w:rPr>
-            </w:pPr>
-            <w:r>
-              <w:rPr>
-                <w:rFonts w:ascii="Times New Roman" w:hAnsi="Times New Roman"/>
-              </w:rPr>
-              <w:t>13/08/2015 a 01/10/2015</w:t>
+              <w:rPr/>
+            </w:pPr>
+            <w:r>
+              <w:rPr/>
+              <w:t xml:space="preserve">13/08/2015 a </w:t>
+            </w:r>
+            <w:r>
+              <w:rPr/>
+              <w:t>17</w:t>
+            </w:r>
+            <w:r>
+              <w:rPr/>
+              <w:t>/</w:t>
+            </w:r>
+            <w:r>
+              <w:rPr/>
+              <w:t>09</w:t>
+            </w:r>
+            <w:r>
+              <w:rPr/>
+              <w:t>/2015</w:t>
             </w:r>
           </w:p>
         </w:tc>
@@ -1981,7 +1938,7 @@
             </w:tcBorders>
             <w:shd w:color="auto" w:fill="auto" w:val="clear"/>
             <w:tcMar>
-              <w:left w:w="88" w:type="dxa"/>
+              <w:left w:w="83" w:type="dxa"/>
             </w:tcMar>
           </w:tcPr>
           <w:p>
@@ -1996,7 +1953,6 @@
             </w:pPr>
             <w:r>
               <w:rPr>
-                <w:rFonts w:ascii="Times New Roman" w:hAnsi="Times New Roman"/>
                 <w:lang w:val="pt-BR"/>
               </w:rPr>
             </w:r>
@@ -2017,7 +1973,7 @@
             </w:tcBorders>
             <w:shd w:color="auto" w:fill="auto" w:val="clear"/>
             <w:tcMar>
-              <w:left w:w="88" w:type="dxa"/>
+              <w:left w:w="83" w:type="dxa"/>
             </w:tcMar>
           </w:tcPr>
           <w:p>
@@ -2032,7 +1988,6 @@
             </w:pPr>
             <w:r>
               <w:rPr>
-                <w:rFonts w:ascii="Times New Roman" w:hAnsi="Times New Roman"/>
                 <w:lang w:val="pt-BR"/>
               </w:rPr>
               <w:t>Construção</w:t>
@@ -2050,7 +2005,7 @@
             </w:tcBorders>
             <w:shd w:color="auto" w:fill="auto" w:val="clear"/>
             <w:tcMar>
-              <w:left w:w="88" w:type="dxa"/>
+              <w:left w:w="83" w:type="dxa"/>
             </w:tcMar>
           </w:tcPr>
           <w:p>
@@ -2065,7 +2020,6 @@
             </w:pPr>
             <w:r>
               <w:rPr>
-                <w:rFonts w:ascii="Times New Roman" w:hAnsi="Times New Roman"/>
                 <w:lang w:val="pt-BR"/>
               </w:rPr>
               <w:t>Ct1</w:t>
@@ -2083,7 +2037,7 @@
             </w:tcBorders>
             <w:shd w:color="auto" w:fill="auto" w:val="clear"/>
             <w:tcMar>
-              <w:left w:w="88" w:type="dxa"/>
+              <w:left w:w="83" w:type="dxa"/>
             </w:tcMar>
           </w:tcPr>
           <w:p>
@@ -2096,7 +2050,6 @@
             </w:pPr>
             <w:r>
               <w:rPr>
-                <w:rFonts w:ascii="Times New Roman" w:hAnsi="Times New Roman"/>
                 <w:lang w:val="pt-BR"/>
               </w:rPr>
               <w:t>- Avaliar Veículos-</w:t>
@@ -2114,7 +2067,7 @@
             </w:tcBorders>
             <w:shd w:color="auto" w:fill="auto" w:val="clear"/>
             <w:tcMar>
-              <w:left w:w="88" w:type="dxa"/>
+              <w:left w:w="83" w:type="dxa"/>
             </w:tcMar>
           </w:tcPr>
           <w:p>
@@ -2122,16 +2075,31 @@
               <w:pStyle w:val="Textbody"/>
               <w:spacing w:before="60" w:after="120"/>
               <w:ind w:left="0" w:hanging="0"/>
-              <w:rPr>
-                <w:rFonts w:ascii="Times New Roman" w:hAnsi="Times New Roman"/>
-              </w:rPr>
-            </w:pPr>
-            <w:r>
-              <w:rPr>
-                <w:rFonts w:ascii="Times New Roman" w:hAnsi="Times New Roman"/>
-                <w:lang w:val="pt-BR"/>
-              </w:rPr>
-              <w:t>01/10/2015 a</w:t>
+              <w:rPr/>
+            </w:pPr>
+            <w:r>
+              <w:rPr>
+                <w:lang w:val="pt-BR"/>
+              </w:rPr>
+              <w:t>17</w:t>
+            </w:r>
+            <w:r>
+              <w:rPr>
+                <w:lang w:val="pt-BR"/>
+              </w:rPr>
+              <w:t>/</w:t>
+            </w:r>
+            <w:r>
+              <w:rPr>
+                <w:lang w:val="pt-BR"/>
+              </w:rPr>
+              <w:t>09/</w:t>
+            </w:r>
+            <w:r>
+              <w:rPr>
+                <w:lang w:val="pt-BR"/>
+              </w:rPr>
+              <w:t>2015 a</w:t>
             </w:r>
           </w:p>
           <w:p>
@@ -2145,7 +2113,6 @@
             </w:pPr>
             <w:r>
               <w:rPr>
-                <w:rFonts w:ascii="Times New Roman" w:hAnsi="Times New Roman"/>
                 <w:lang w:val="pt-BR"/>
               </w:rPr>
               <w:t>05/11/2015</w:t>
@@ -2165,7 +2132,7 @@
             </w:tcBorders>
             <w:shd w:color="auto" w:fill="auto" w:val="clear"/>
             <w:tcMar>
-              <w:left w:w="88" w:type="dxa"/>
+              <w:left w:w="83" w:type="dxa"/>
             </w:tcMar>
           </w:tcPr>
           <w:p>
@@ -2180,7 +2147,6 @@
             </w:pPr>
             <w:r>
               <w:rPr>
-                <w:rFonts w:ascii="Times New Roman" w:hAnsi="Times New Roman"/>
                 <w:lang w:val="pt-BR"/>
               </w:rPr>
             </w:r>
@@ -2201,7 +2167,7 @@
             </w:tcBorders>
             <w:shd w:color="auto" w:fill="auto" w:val="clear"/>
             <w:tcMar>
-              <w:left w:w="88" w:type="dxa"/>
+              <w:left w:w="83" w:type="dxa"/>
             </w:tcMar>
           </w:tcPr>
           <w:p>
@@ -2229,7 +2195,7 @@
             </w:tcBorders>
             <w:shd w:color="auto" w:fill="auto" w:val="clear"/>
             <w:tcMar>
-              <w:left w:w="88" w:type="dxa"/>
+              <w:left w:w="83" w:type="dxa"/>
             </w:tcMar>
           </w:tcPr>
           <w:p>
@@ -2244,7 +2210,6 @@
             </w:pPr>
             <w:r>
               <w:rPr>
-                <w:rFonts w:ascii="Times New Roman" w:hAnsi="Times New Roman"/>
                 <w:lang w:val="pt-BR"/>
               </w:rPr>
               <w:t>Ct2</w:t>
@@ -2262,7 +2227,7 @@
             </w:tcBorders>
             <w:shd w:color="auto" w:fill="auto" w:val="clear"/>
             <w:tcMar>
-              <w:left w:w="88" w:type="dxa"/>
+              <w:left w:w="83" w:type="dxa"/>
             </w:tcMar>
           </w:tcPr>
           <w:p>
@@ -2275,7 +2240,6 @@
             </w:pPr>
             <w:r>
               <w:rPr>
-                <w:rFonts w:ascii="Times New Roman" w:hAnsi="Times New Roman"/>
                 <w:lang w:val="pt-BR"/>
               </w:rPr>
               <w:t>- Localizar Locadora</w:t>
@@ -2291,7 +2255,6 @@
             </w:pPr>
             <w:r>
               <w:rPr>
-                <w:rFonts w:ascii="Times New Roman" w:hAnsi="Times New Roman"/>
                 <w:lang w:val="pt-BR"/>
               </w:rPr>
               <w:t>- Fazer Promoções</w:t>
@@ -2309,7 +2272,7 @@
             </w:tcBorders>
             <w:shd w:color="auto" w:fill="auto" w:val="clear"/>
             <w:tcMar>
-              <w:left w:w="88" w:type="dxa"/>
+              <w:left w:w="83" w:type="dxa"/>
             </w:tcMar>
           </w:tcPr>
           <w:p>
@@ -2323,7 +2286,6 @@
             </w:pPr>
             <w:r>
               <w:rPr>
-                <w:rFonts w:ascii="Times New Roman" w:hAnsi="Times New Roman"/>
                 <w:lang w:val="pt-BR"/>
               </w:rPr>
               <w:t>05/11/2015 a</w:t>
@@ -2340,7 +2302,6 @@
             </w:pPr>
             <w:r>
               <w:rPr>
-                <w:rFonts w:ascii="Times New Roman" w:hAnsi="Times New Roman"/>
                 <w:lang w:val="pt-BR"/>
               </w:rPr>
               <w:t>03/12/2015</w:t>
@@ -2360,7 +2321,7 @@
             </w:tcBorders>
             <w:shd w:color="auto" w:fill="auto" w:val="clear"/>
             <w:tcMar>
-              <w:left w:w="88" w:type="dxa"/>
+              <w:left w:w="83" w:type="dxa"/>
             </w:tcMar>
           </w:tcPr>
           <w:p>
@@ -2375,7 +2336,6 @@
             </w:pPr>
             <w:r>
               <w:rPr>
-                <w:rFonts w:ascii="Times New Roman" w:hAnsi="Times New Roman"/>
                 <w:lang w:val="pt-BR"/>
               </w:rPr>
             </w:r>
@@ -2395,7 +2355,7 @@
             </w:tcBorders>
             <w:shd w:color="auto" w:fill="auto" w:val="clear"/>
             <w:tcMar>
-              <w:left w:w="88" w:type="dxa"/>
+              <w:left w:w="83" w:type="dxa"/>
             </w:tcMar>
           </w:tcPr>
           <w:p>
@@ -2410,7 +2370,6 @@
             </w:pPr>
             <w:r>
               <w:rPr>
-                <w:rFonts w:ascii="Times New Roman" w:hAnsi="Times New Roman"/>
                 <w:lang w:val="pt-BR"/>
               </w:rPr>
               <w:t>Transição</w:t>
@@ -2428,7 +2387,7 @@
             </w:tcBorders>
             <w:shd w:color="auto" w:fill="auto" w:val="clear"/>
             <w:tcMar>
-              <w:left w:w="88" w:type="dxa"/>
+              <w:left w:w="83" w:type="dxa"/>
             </w:tcMar>
           </w:tcPr>
           <w:p>
@@ -2443,7 +2402,6 @@
             </w:pPr>
             <w:r>
               <w:rPr>
-                <w:rFonts w:ascii="Times New Roman" w:hAnsi="Times New Roman"/>
                 <w:lang w:val="pt-BR"/>
               </w:rPr>
               <w:t>T1</w:t>
@@ -2461,7 +2419,7 @@
             </w:tcBorders>
             <w:shd w:color="auto" w:fill="auto" w:val="clear"/>
             <w:tcMar>
-              <w:left w:w="88" w:type="dxa"/>
+              <w:left w:w="83" w:type="dxa"/>
             </w:tcMar>
           </w:tcPr>
           <w:p>
@@ -2476,7 +2434,6 @@
             </w:pPr>
             <w:r>
               <w:rPr>
-                <w:rFonts w:ascii="Times New Roman" w:hAnsi="Times New Roman"/>
                 <w:lang w:val="pt-BR"/>
               </w:rPr>
               <w:t>1. Refinar interfaces e desempenho da aplicação</w:t>
@@ -2494,7 +2451,6 @@
             </w:pPr>
             <w:r>
               <w:rPr>
-                <w:rFonts w:ascii="Times New Roman" w:hAnsi="Times New Roman"/>
                 <w:lang w:val="pt-BR"/>
               </w:rPr>
               <w:t>2. Fechamento de release.</w:t>
@@ -2512,7 +2468,6 @@
             </w:pPr>
             <w:r>
               <w:rPr>
-                <w:rFonts w:ascii="Times New Roman" w:hAnsi="Times New Roman"/>
                 <w:lang w:val="pt-BR"/>
               </w:rPr>
               <w:t>3. Teste final</w:t>
@@ -2530,7 +2485,6 @@
             </w:pPr>
             <w:r>
               <w:rPr>
-                <w:rFonts w:ascii="Times New Roman" w:hAnsi="Times New Roman"/>
                 <w:lang w:val="pt-BR"/>
               </w:rPr>
               <w:t>4. Entrega de produto final.</w:t>
@@ -2548,7 +2502,7 @@
             </w:tcBorders>
             <w:shd w:color="auto" w:fill="auto" w:val="clear"/>
             <w:tcMar>
-              <w:left w:w="88" w:type="dxa"/>
+              <w:left w:w="83" w:type="dxa"/>
             </w:tcMar>
           </w:tcPr>
           <w:p>
@@ -2562,7 +2516,6 @@
             </w:pPr>
             <w:r>
               <w:rPr>
-                <w:rFonts w:ascii="Times New Roman" w:hAnsi="Times New Roman"/>
                 <w:lang w:val="pt-BR"/>
               </w:rPr>
               <w:t>03/12/2015 a</w:t>
@@ -2579,7 +2532,6 @@
             </w:pPr>
             <w:r>
               <w:rPr>
-                <w:rFonts w:ascii="Times New Roman" w:hAnsi="Times New Roman"/>
                 <w:lang w:val="pt-BR"/>
               </w:rPr>
               <w:t>10/12/2015</w:t>
@@ -2599,7 +2551,7 @@
             </w:tcBorders>
             <w:shd w:color="auto" w:fill="auto" w:val="clear"/>
             <w:tcMar>
-              <w:left w:w="88" w:type="dxa"/>
+              <w:left w:w="83" w:type="dxa"/>
             </w:tcMar>
           </w:tcPr>
           <w:p>
@@ -2614,7 +2566,6 @@
             </w:pPr>
             <w:r>
               <w:rPr>
-                <w:rFonts w:ascii="Times New Roman" w:hAnsi="Times New Roman"/>
                 <w:lang w:val="pt-BR"/>
               </w:rPr>
             </w:r>
@@ -2632,7 +2583,6 @@
       </w:pPr>
       <w:r>
         <w:rPr>
-          <w:rFonts w:ascii="Times New Roman" w:hAnsi="Times New Roman"/>
           <w:lang w:val="pt-BR"/>
         </w:rPr>
       </w:r>
@@ -2647,7 +2597,6 @@
       </w:pPr>
       <w:r>
         <w:rPr>
-          <w:rFonts w:ascii="Times New Roman" w:hAnsi="Times New Roman"/>
           <w:lang w:val="pt-BR"/>
         </w:rPr>
       </w:r>
@@ -2681,7 +2630,6 @@
       </w:pPr>
       <w:r>
         <w:rPr>
-          <w:rFonts w:ascii="Times New Roman" w:hAnsi="Times New Roman"/>
           <w:lang w:val="pt-BR"/>
         </w:rPr>
       </w:r>
@@ -2697,7 +2645,6 @@
       </w:pPr>
       <w:r>
         <w:rPr>
-          <w:rFonts w:ascii="Times New Roman" w:hAnsi="Times New Roman"/>
           <w:lang w:val="pt-BR"/>
         </w:rPr>
         <w:tab/>
@@ -2715,7 +2662,6 @@
       </w:pPr>
       <w:r>
         <w:rPr>
-          <w:rFonts w:ascii="Times New Roman" w:hAnsi="Times New Roman"/>
           <w:lang w:val="pt-BR"/>
         </w:rPr>
       </w:r>
@@ -2834,14 +2780,10 @@
       <w:pPr>
         <w:pStyle w:val="InfoBlue"/>
         <w:spacing w:before="0" w:after="120"/>
-        <w:rPr>
-          <w:rFonts w:ascii="Times New Roman" w:hAnsi="Times New Roman"/>
-        </w:rPr>
+        <w:rPr/>
       </w:pPr>
       <w:r>
-        <w:rPr>
-          <w:rFonts w:ascii="Times New Roman" w:hAnsi="Times New Roman"/>
-        </w:rPr>
+        <w:rPr/>
       </w:r>
     </w:p>
     <w:sectPr>
@@ -3036,7 +2978,7 @@
     <w:tblPr>
       <w:tblW w:w="9573" w:type="dxa"/>
       <w:jc w:val="left"/>
-      <w:tblInd w:w="-38" w:type="dxa"/>
+      <w:tblInd w:w="-45" w:type="dxa"/>
       <w:tblBorders>
         <w:top w:val="single" w:sz="6" w:space="0" w:color="000001"/>
         <w:left w:val="single" w:sz="6" w:space="0" w:color="000001"/>
@@ -3045,7 +2987,7 @@
       </w:tblBorders>
       <w:tblCellMar>
         <w:top w:w="0" w:type="dxa"/>
-        <w:left w:w="76" w:type="dxa"/>
+        <w:left w:w="68" w:type="dxa"/>
         <w:bottom w:w="0" w:type="dxa"/>
         <w:right w:w="108" w:type="dxa"/>
       </w:tblCellMar>
@@ -3068,7 +3010,7 @@
           </w:tcBorders>
           <w:shd w:color="auto" w:fill="auto" w:val="clear"/>
           <w:tcMar>
-            <w:left w:w="76" w:type="dxa"/>
+            <w:left w:w="68" w:type="dxa"/>
           </w:tcMar>
         </w:tcPr>
         <w:p>
@@ -3095,7 +3037,7 @@
           </w:tcBorders>
           <w:shd w:color="auto" w:fill="auto" w:val="clear"/>
           <w:tcMar>
-            <w:left w:w="76" w:type="dxa"/>
+            <w:left w:w="68" w:type="dxa"/>
           </w:tcMar>
         </w:tcPr>
         <w:p>
@@ -3132,7 +3074,7 @@
           </w:tcBorders>
           <w:shd w:color="auto" w:fill="auto" w:val="clear"/>
           <w:tcMar>
-            <w:left w:w="76" w:type="dxa"/>
+            <w:left w:w="68" w:type="dxa"/>
           </w:tcMar>
         </w:tcPr>
         <w:p>
@@ -3163,7 +3105,7 @@
           </w:tcBorders>
           <w:shd w:color="auto" w:fill="auto" w:val="clear"/>
           <w:tcMar>
-            <w:left w:w="76" w:type="dxa"/>
+            <w:left w:w="68" w:type="dxa"/>
           </w:tcMar>
         </w:tcPr>
         <w:p>
@@ -4878,6 +4820,27 @@
       <w:rFonts w:cs="Wingdings"/>
     </w:rPr>
   </w:style>
+  <w:style w:type="character" w:styleId="ListLabel18">
+    <w:name w:val="ListLabel 18"/>
+    <w:qFormat/>
+    <w:rPr>
+      <w:rFonts w:ascii="Arial" w:hAnsi="Arial" w:cs="Symbol"/>
+    </w:rPr>
+  </w:style>
+  <w:style w:type="character" w:styleId="ListLabel19">
+    <w:name w:val="ListLabel 19"/>
+    <w:qFormat/>
+    <w:rPr>
+      <w:rFonts w:cs="Courier New"/>
+    </w:rPr>
+  </w:style>
+  <w:style w:type="character" w:styleId="ListLabel20">
+    <w:name w:val="ListLabel 20"/>
+    <w:qFormat/>
+    <w:rPr>
+      <w:rFonts w:cs="Wingdings"/>
+    </w:rPr>
+  </w:style>
   <w:style w:type="paragraph" w:styleId="Ttulo">
     <w:name w:val="Título"/>
     <w:basedOn w:val="Normal"/>
@@ -4956,7 +4919,7 @@
       <w:textAlignment w:val="baseline"/>
     </w:pPr>
     <w:rPr>
-      <w:rFonts w:eastAsia="Arial" w:ascii="Arial" w:hAnsi="Arial" w:cs="FreeSans"/>
+      <w:rFonts w:ascii="Arial" w:hAnsi="Arial" w:eastAsia="Arial" w:cs="FreeSans"/>
       <w:i/>
       <w:iCs/>
       <w:color w:val="00000A"/>
@@ -4975,7 +4938,7 @@
       <w:textAlignment w:val="baseline"/>
     </w:pPr>
     <w:rPr>
-      <w:rFonts w:eastAsia="Arial" w:cs="Arial" w:ascii="Arial" w:hAnsi="Arial"/>
+      <w:rFonts w:ascii="Arial" w:hAnsi="Arial" w:eastAsia="Arial" w:cs="Arial"/>
       <w:b/>
       <w:color w:val="00000A"/>
       <w:sz w:val="36"/>
@@ -5008,7 +4971,7 @@
       <w:color w:val="00000A"/>
       <w:sz w:val="24"/>
       <w:szCs w:val="20"/>
-      <w:lang w:val="en-US" w:bidi="ar-SA" w:eastAsia="zh-CN"/>
+      <w:lang w:val="en-US" w:eastAsia="zh-CN" w:bidi="ar-SA"/>
     </w:rPr>
   </w:style>
   <w:style w:type="paragraph" w:styleId="Textbody" w:customStyle="1">

</xml_diff>